<commit_message>
Se completa metodologia y se agrega seccion de resultados
</commit_message>
<xml_diff>
--- a/redaccion.docx
+++ b/redaccion.docx
@@ -34,7 +34,12 @@
         </w:rPr>
       </w:pPr>
       <w:r>
-        <w:rPr/>
+        <w:rPr>
+          <w:rFonts w:cs="Arial" w:ascii="Arial" w:hAnsi="Arial"/>
+          <w:sz w:val="24"/>
+          <w:szCs w:val="24"/>
+          <w:lang w:val="es-CO"/>
+        </w:rPr>
       </w:r>
     </w:p>
     <w:p>
@@ -518,16 +523,7 @@
           <w:szCs w:val="24"/>
           <w:lang w:val="es-CO"/>
         </w:rPr>
-        <w:t xml:space="preserve">Design Thinkin es reconocido como un nuevo paradigma desde el año 2009 ya que se adaptó muy bien a la solución de problemas en diversos tipos de industrias, su éxito lo debe a la manera de abordar la concepción tanto del problema como su solución en donde modifica la formula que utiliza normalmente el raciocinio humano para encontrar una alternativa de solución. Normalmente el ser humano </w:t>
-      </w:r>
-      <w:r>
-        <w:rPr>
-          <w:rFonts w:cs="Arial" w:ascii="Arial" w:hAnsi="Arial"/>
-          <w:sz w:val="24"/>
-          <w:szCs w:val="24"/>
-          <w:lang w:val="es-CO"/>
-        </w:rPr>
-        <w:t>conoce muy bien el QUE se debería realizar y el  COMO debe hacerse, pero tiene total desconocimiento del valor o el resultado que le otorgará este proceso, por otro lado design thinking se centra en el valor que espera tener, luego de tener muy claro este valor se procede a definir la estrategia (o el COMO) se pretende obtener el resultado esperado y por ultimo se identifica el QUE o la solución especifica para cumplir con la meta [2].</w:t>
+        <w:t>Design Thinkin es reconocido como un nuevo paradigma desde el año 2009 ya que se adaptó muy bien a la solución de problemas en diversos tipos de industrias, su éxito lo debe a la manera de abordar la concepción tanto del problema como su solución en donde modifica la formula que utiliza normalmente el raciocinio humano para encontrar una alternativa de solución. Normalmente el ser humano conoce muy bien el QUE se debería realizar y el  COMO debe hacerse, pero tiene total desconocimiento del valor o el resultado que le otorgará este proceso, por otro lado design thinking se centra en el valor que espera tener, luego de tener muy claro este valor se procede a definir la estrategia (o el COMO) se pretende obtener el resultado esperado y por ultimo se identifica el QUE o la solución especifica para cumplir con la meta [2].</w:t>
       </w:r>
     </w:p>
     <w:p>
@@ -576,25 +572,7 @@
           <w:szCs w:val="24"/>
           <w:lang w:val="es-CO"/>
         </w:rPr>
-        <w:t xml:space="preserve">Si bien design thinking permite una definición clara y precisa del problema y la estrategia a abordar, es necesario validarla, para esto es conveniente utilizar un enfoque de doble diamante, el cual consta de  cuatro etapas que pretenden dar una idea prematura de la viabilidad de la solución tanto de manera técnica como de mercado </w:t>
-      </w:r>
-      <w:r>
-        <w:rPr>
-          <w:rFonts w:cs="Arial" w:ascii="Arial" w:hAnsi="Arial"/>
-          <w:sz w:val="24"/>
-          <w:szCs w:val="24"/>
-          <w:lang w:val="es-CO"/>
-        </w:rPr>
-        <w:t>[3]</w:t>
-      </w:r>
-      <w:r>
-        <w:rPr>
-          <w:rFonts w:cs="Arial" w:ascii="Arial" w:hAnsi="Arial"/>
-          <w:sz w:val="24"/>
-          <w:szCs w:val="24"/>
-          <w:lang w:val="es-CO"/>
-        </w:rPr>
-        <w:t>.</w:t>
+        <w:t>Si bien design thinking permite una definición clara y precisa del problema y la estrategia a abordar, es necesario validarla, para esto es conveniente utilizar un enfoque de doble diamante, el cual consta de  cuatro etapas que pretenden dar una idea prematura de la viabilidad de la solución tanto de manera técnica como de mercado [3].</w:t>
       </w:r>
     </w:p>
     <w:p>
@@ -619,16 +597,7 @@
           <w:szCs w:val="24"/>
           <w:lang w:val="es-CO"/>
         </w:rPr>
-        <w:t xml:space="preserve">El proceso de doble diamante comienza con una etapa de descubrimiento, en ésta se realiza una investigación tanto de mercado como de posibles usuarios con el objetivo de comprender si la posible solución encaja o no en algún sector del mercado haciendo el proyecto viable, en este punto es conveniente realizar encuestas o estudios de aceptación con posibles usuarios del producto. </w:t>
-      </w:r>
-      <w:r>
-        <w:rPr>
-          <w:rFonts w:cs="Arial" w:ascii="Arial" w:hAnsi="Arial"/>
-          <w:sz w:val="24"/>
-          <w:szCs w:val="24"/>
-          <w:lang w:val="es-CO"/>
-        </w:rPr>
-        <w:t>Posteriormente con la finalidad de cubrir las demás etapas del ciclo de vida del desarrollo  se pasa a una etapa de definición donde se alinean las necesidades encontradas en el sector de mercado con objetivos de negocio, luego se inicia la tapa de desarrollo en la cual se crean los elementos de software necesarios, siempre teniendo presentes las pruebas de software que aseguren la calidad del producto construido y por ultimo se lleva a cabo la etapa de liberación en la cual se realiza el lanzamiento del producto en el mercado objetivo identificado en las etapas iniciales [4].</w:t>
+        <w:t>El proceso de doble diamante comienza con una etapa de descubrimiento, en ésta se realiza una investigación tanto de mercado como de posibles usuarios con el objetivo de comprender si la posible solución encaja o no en algún sector del mercado haciendo el proyecto viable, en este punto es conveniente realizar encuestas o estudios de aceptación con posibles usuarios del producto. Posteriormente con la finalidad de cubrir las demás etapas del ciclo de vida del desarrollo  se pasa a una etapa de definición donde se alinean las necesidades encontradas en el sector de mercado con objetivos de negocio, luego se inicia la tapa de desarrollo en la cual se crean los elementos de software necesarios, siempre teniendo presentes las pruebas de software que aseguren la calidad del producto construido y por ultimo se lleva a cabo la etapa de liberación en la cual se realiza el lanzamiento del producto en el mercado objetivo identificado en las etapas iniciales [4].</w:t>
       </w:r>
     </w:p>
     <w:p>
@@ -677,16 +646,7 @@
           <w:szCs w:val="24"/>
           <w:lang w:val="es-CO"/>
         </w:rPr>
-        <w:t xml:space="preserve">Ahora que se puede </w:t>
-      </w:r>
-      <w:r>
-        <w:rPr>
-          <w:rFonts w:cs="Arial" w:ascii="Arial" w:hAnsi="Arial"/>
-          <w:sz w:val="24"/>
-          <w:szCs w:val="24"/>
-          <w:lang w:val="es-CO"/>
-        </w:rPr>
-        <w:t>definir de manera concisa el problema y a su vez el valor que se generará, es necesario centrarse en el modo en que será desarrollada la solución. En el desarrollo de software se identifican dos principales arquitecturas, la monolítica y la orientada a microservicios, esta primera consiste en un desarrollo centralizado donde todos los módulos y funcionalidades se encuentran en un mismo proyecto lo que a gran escala representa una aplicación robusta y segura, pero presenta un inconveniente al momento de abordar necesidades de escalabilidad, un ejemplo de esto es cuando se necesita escalar un modulo muy popular para los usuarios del sistema, esto implica a su vez escalar los módulos que no son tan populares lo que representa mayor consumo de recursos de los módulos que no los necesitan y, como los recursos suelen ser limitados, se limita también la capacidad de escalar. Otra característica de los sistemas monolíticos es que suelen ser desarrollados en una misma base de código con un mismo lenguaje lo que, aunque lo hace más comprensible por parte de los desarrolladores, obstruye el potencial que puede sacarse de otras herramientas, ademas, aumenta la complejidad en el caso de una posible migración.</w:t>
+        <w:t>Ahora que se puede definir de manera concisa el problema y a su vez el valor que se generará, es necesario centrarse en el modo en que será desarrollada la solución. En el desarrollo de software se identifican dos principales arquitecturas, la monolítica y la orientada a microservicios, esta primera consiste en un desarrollo centralizado donde todos los módulos y funcionalidades se encuentran en un mismo proyecto lo que a gran escala representa una aplicación robusta y segura, pero presenta un inconveniente al momento de abordar necesidades de escalabilidad, un ejemplo de esto es cuando se necesita escalar un modulo muy popular para los usuarios del sistema, esto implica a su vez escalar los módulos que no son tan populares lo que representa mayor consumo de recursos de los módulos que no los necesitan y, como los recursos suelen ser limitados, se limita también la capacidad de escalar. Otra característica de los sistemas monolíticos es que suelen ser desarrollados en una misma base de código con un mismo lenguaje lo que, aunque lo hace más comprensible por parte de los desarrolladores, obstruye el potencial que puede sacarse de otras herramientas, ademas, aumenta la complejidad en el caso de una posible migración.</w:t>
       </w:r>
     </w:p>
     <w:p>
@@ -915,15 +875,7 @@
           <w:sz w:val="24"/>
           <w:lang w:val="es-CO" w:eastAsia="zh-CN" w:bidi="ar-SA"/>
         </w:rPr>
-        <w:t>semanal  durante cuatro semanas donde se utilizó una  metodología compuesta por conceptos  de design thinking y  metodología doble diamant</w:t>
-      </w:r>
-      <w:r>
-        <w:rPr>
-          <w:rFonts w:ascii="sans-serif" w:hAnsi="sans-serif"/>
-          <w:sz w:val="24"/>
-          <w:lang w:val="es-CO" w:eastAsia="zh-CN" w:bidi="ar-SA"/>
-        </w:rPr>
-        <w:t>e</w:t>
+        <w:t>semanal  durante cuatro semanas donde se utilizó una  metodología compuesta por conceptos  de design thinking y  metodología doble diamante</w:t>
       </w:r>
     </w:p>
     <w:p>
@@ -1117,7 +1069,54 @@
         </w:rPr>
       </w:pPr>
       <w:r>
+        <w:rPr>
+          <w:rFonts w:cs="Arial" w:ascii="Arial" w:hAnsi="Arial"/>
+          <w:sz w:val="24"/>
+          <w:szCs w:val="24"/>
+          <w:lang w:val="es-CO"/>
+        </w:rPr>
+      </w:r>
+    </w:p>
+    <w:p>
+      <w:pPr>
+        <w:pStyle w:val="Normal"/>
+        <w:numPr>
+          <w:ilvl w:val="0"/>
+          <w:numId w:val="0"/>
+        </w:numPr>
         <w:rPr/>
+      </w:pPr>
+      <w:r>
+        <w:rPr>
+          <w:rFonts w:cs="Arial" w:ascii="Arial" w:hAnsi="Arial"/>
+          <w:sz w:val="24"/>
+          <w:szCs w:val="24"/>
+          <w:lang w:val="es-CO"/>
+        </w:rPr>
+        <w:t>[2] Dorst, K. (2011). The core of ‘design thinking’and its application. Design studies, 32(6), 521-532.</w:t>
+      </w:r>
+    </w:p>
+    <w:p>
+      <w:pPr>
+        <w:pStyle w:val="Normal"/>
+        <w:numPr>
+          <w:ilvl w:val="0"/>
+          <w:numId w:val="0"/>
+        </w:numPr>
+        <w:rPr>
+          <w:rFonts w:ascii="Arial" w:hAnsi="Arial" w:cs="Arial"/>
+          <w:sz w:val="24"/>
+          <w:szCs w:val="24"/>
+          <w:lang w:val="es-CO"/>
+        </w:rPr>
+      </w:pPr>
+      <w:r>
+        <w:rPr>
+          <w:rFonts w:cs="Arial" w:ascii="Arial" w:hAnsi="Arial"/>
+          <w:sz w:val="24"/>
+          <w:szCs w:val="24"/>
+          <w:lang w:val="es-CO"/>
+        </w:rPr>
       </w:r>
     </w:p>
     <w:p>
@@ -1136,53 +1135,7 @@
           <w:szCs w:val="24"/>
           <w:lang w:val="es-CO"/>
         </w:rPr>
-        <w:t>[2] Dorst, K. (2011). The core of ‘design thinking’and its application. Design studies, 32(6), 521-532.</w:t>
-      </w:r>
-    </w:p>
-    <w:p>
-      <w:pPr>
-        <w:pStyle w:val="Normal"/>
-        <w:numPr>
-          <w:ilvl w:val="0"/>
-          <w:numId w:val="0"/>
-        </w:numPr>
-        <w:rPr>
-          <w:rFonts w:ascii="Arial" w:hAnsi="Arial" w:cs="Arial"/>
-          <w:sz w:val="24"/>
-          <w:szCs w:val="24"/>
-          <w:lang w:val="es-CO"/>
-        </w:rPr>
-      </w:pPr>
-      <w:r>
-        <w:rPr/>
-      </w:r>
-    </w:p>
-    <w:p>
-      <w:pPr>
-        <w:pStyle w:val="Normal"/>
-        <w:numPr>
-          <w:ilvl w:val="0"/>
-          <w:numId w:val="0"/>
-        </w:numPr>
-        <w:rPr/>
-      </w:pPr>
-      <w:r>
-        <w:rPr>
-          <w:rFonts w:cs="Arial" w:ascii="Arial" w:hAnsi="Arial"/>
-          <w:sz w:val="24"/>
-          <w:szCs w:val="24"/>
-          <w:lang w:val="es-CO"/>
-        </w:rPr>
-        <w:t xml:space="preserve">[3] </w:t>
-      </w:r>
-      <w:r>
-        <w:rPr>
-          <w:rFonts w:cs="Arial" w:ascii="Arial" w:hAnsi="Arial"/>
-          <w:sz w:val="24"/>
-          <w:szCs w:val="24"/>
-          <w:lang w:val="es-CO"/>
-        </w:rPr>
-        <w:t xml:space="preserve">Clune, S. J., &amp; Lockrey, S. (2014). Developing environmental sustainability strategies, the Double Diamond method of LCA and design thinking: a case study from aged care. </w:t>
+        <w:t xml:space="preserve">[3] Clune, S. J., &amp; Lockrey, S. (2014). Developing environmental sustainability strategies, the Double Diamond method of LCA and design thinking: a case study from aged care. </w:t>
       </w:r>
       <w:r>
         <w:rPr>
@@ -1238,7 +1191,12 @@
         </w:rPr>
       </w:pPr>
       <w:r>
-        <w:rPr/>
+        <w:rPr>
+          <w:rFonts w:cs="Arial" w:ascii="Arial" w:hAnsi="Arial"/>
+          <w:sz w:val="24"/>
+          <w:szCs w:val="24"/>
+          <w:lang w:val="es-CO"/>
+        </w:rPr>
       </w:r>
     </w:p>
     <w:p>
@@ -1271,15 +1229,128 @@
           <w:t>https://www.designcouncil.org.uk/sites/default/files/asset/document/ElevenLessons_Design_Council%20(2).pdf</w:t>
         </w:r>
       </w:hyperlink>
+      <w:r>
+        <w:rPr>
+          <w:rFonts w:cs="Arial" w:ascii="Arial" w:hAnsi="Arial"/>
+          <w:sz w:val="24"/>
+          <w:szCs w:val="24"/>
+          <w:lang w:val="es-CO"/>
+        </w:rPr>
+        <w:t>+</w:t>
+      </w:r>
+    </w:p>
+    <w:p>
+      <w:pPr>
+        <w:pStyle w:val="Normal"/>
+        <w:numPr>
+          <w:ilvl w:val="0"/>
+          <w:numId w:val="0"/>
+        </w:numPr>
+        <w:rPr>
+          <w:rFonts w:ascii="Arial" w:hAnsi="Arial" w:cs="Arial"/>
+          <w:sz w:val="24"/>
+          <w:szCs w:val="24"/>
+          <w:lang w:val="es-CO"/>
+        </w:rPr>
+      </w:pPr>
+      <w:r>
+        <w:rPr>
+          <w:rFonts w:cs="Arial" w:ascii="Arial" w:hAnsi="Arial"/>
+          <w:sz w:val="24"/>
+          <w:szCs w:val="24"/>
+          <w:lang w:val="es-CO"/>
+        </w:rPr>
+      </w:r>
+    </w:p>
+    <w:p>
+      <w:pPr>
+        <w:pStyle w:val="Normal"/>
+        <w:numPr>
+          <w:ilvl w:val="0"/>
+          <w:numId w:val="0"/>
+        </w:numPr>
+        <w:rPr/>
+      </w:pPr>
+      <w:r>
+        <w:rPr>
+          <w:rFonts w:cs="Arial" w:ascii="Arial" w:hAnsi="Arial"/>
+          <w:sz w:val="24"/>
+          <w:szCs w:val="24"/>
+          <w:lang w:val="es-CO"/>
+        </w:rPr>
+        <w:t xml:space="preserve">[5] Villamizar, M., Garcés, O., Castro, H., Verano, M., Salamanca, L., Casallas, R., &amp; Gil, S. (2015, September). Evaluating the monolithic and the microservice architecture pattern to deploy web applications in the cloud. In </w:t>
+      </w:r>
+      <w:r>
+        <w:rPr>
+          <w:rFonts w:cs="Arial" w:ascii="Arial" w:hAnsi="Arial"/>
+          <w:i/>
+          <w:sz w:val="24"/>
+          <w:szCs w:val="24"/>
+          <w:lang w:val="es-CO"/>
+        </w:rPr>
+        <w:t>Computing Colombian Conference (10CCC), 2015 10th</w:t>
+      </w:r>
+      <w:r>
+        <w:rPr>
+          <w:rFonts w:cs="Arial" w:ascii="Arial" w:hAnsi="Arial"/>
+          <w:sz w:val="24"/>
+          <w:szCs w:val="24"/>
+          <w:lang w:val="es-CO"/>
+        </w:rPr>
+        <w:t xml:space="preserve"> (pp. 583-590). IEEE.</w:t>
+      </w:r>
+    </w:p>
+    <w:p>
+      <w:pPr>
+        <w:pStyle w:val="Normal"/>
+        <w:numPr>
+          <w:ilvl w:val="0"/>
+          <w:numId w:val="0"/>
+        </w:numPr>
+        <w:rPr>
+          <w:rFonts w:ascii="Arial" w:hAnsi="Arial" w:cs="Arial"/>
+          <w:sz w:val="24"/>
+          <w:szCs w:val="24"/>
+          <w:lang w:val="es-CO"/>
+        </w:rPr>
+      </w:pPr>
+      <w:r>
+        <w:rPr>
+          <w:rFonts w:cs="Arial" w:ascii="Arial" w:hAnsi="Arial"/>
+          <w:sz w:val="24"/>
+          <w:szCs w:val="24"/>
+          <w:lang w:val="es-CO"/>
+        </w:rPr>
+      </w:r>
+    </w:p>
+    <w:p>
+      <w:pPr>
+        <w:pStyle w:val="Normal"/>
+        <w:numPr>
+          <w:ilvl w:val="0"/>
+          <w:numId w:val="0"/>
+        </w:numPr>
+        <w:rPr/>
+      </w:pPr>
+      <w:r>
+        <w:rPr>
+          <w:rFonts w:cs="Arial" w:ascii="Arial" w:hAnsi="Arial"/>
+          <w:sz w:val="24"/>
+          <w:szCs w:val="24"/>
+          <w:lang w:val="es-CO"/>
+        </w:rPr>
+        <w:t xml:space="preserve">[6] </w:t>
+      </w:r>
       <w:hyperlink r:id="rId3">
         <w:r>
           <w:rPr>
+            <w:rStyle w:val="InternetLink"/>
             <w:rFonts w:cs="Arial" w:ascii="Arial" w:hAnsi="Arial"/>
             <w:sz w:val="24"/>
             <w:szCs w:val="24"/>
             <w:lang w:val="es-CO"/>
           </w:rPr>
-          <w:t>+</w:t>
+          <w:t>http://www.adeveloperdiary.com/java/spring-boot/develop-microservices-using-netflix-oss-spring-boot/</w:t>
         </w:r>
       </w:hyperlink>
     </w:p>
@@ -1317,35 +1388,16 @@
           <w:szCs w:val="24"/>
           <w:lang w:val="es-CO"/>
         </w:rPr>
-        <w:t xml:space="preserve">[5] </w:t>
-      </w:r>
-      <w:r>
-        <w:rPr>
-          <w:rFonts w:cs="Arial" w:ascii="Arial" w:hAnsi="Arial"/>
-          <w:sz w:val="24"/>
-          <w:szCs w:val="24"/>
-          <w:lang w:val="es-CO"/>
-        </w:rPr>
-        <w:t xml:space="preserve">Villamizar, M., Garcés, O., Castro, H., Verano, M., Salamanca, L., Casallas, R., &amp; Gil, S. (2015, September). Evaluating the monolithic and the microservice architecture pattern to deploy web applications in the cloud. In </w:t>
-      </w:r>
-      <w:r>
-        <w:rPr>
-          <w:rFonts w:cs="Arial" w:ascii="Arial" w:hAnsi="Arial"/>
-          <w:i/>
-          <w:sz w:val="24"/>
-          <w:szCs w:val="24"/>
-          <w:lang w:val="es-CO"/>
-        </w:rPr>
-        <w:t>Computing Colombian Conference (10CCC), 2015 10th</w:t>
-      </w:r>
-      <w:r>
-        <w:rPr>
-          <w:rFonts w:cs="Arial" w:ascii="Arial" w:hAnsi="Arial"/>
-          <w:sz w:val="24"/>
-          <w:szCs w:val="24"/>
-          <w:lang w:val="es-CO"/>
-        </w:rPr>
-        <w:t xml:space="preserve"> (pp. 583-590). IEEE.</w:t>
+        <w:t xml:space="preserve">[7] </w:t>
+      </w:r>
+      <w:r>
+        <w:rPr>
+          <w:rFonts w:cs="Arial" w:ascii="Arial" w:hAnsi="Arial"/>
+          <w:sz w:val="24"/>
+          <w:szCs w:val="24"/>
+          <w:lang w:val="es-CO"/>
+        </w:rPr>
+        <w:t>López, D., &amp; Maya, E. (2017). Arquitectura de Software basada en Microservicios para Desarrollo de Aplicaciones Web.</w:t>
       </w:r>
     </w:p>
     <w:p>
@@ -1373,49 +1425,30 @@
           <w:ilvl w:val="0"/>
           <w:numId w:val="0"/>
         </w:numPr>
+        <w:rPr>
+          <w:rFonts w:ascii="Arial" w:hAnsi="Arial" w:cs="Arial"/>
+          <w:sz w:val="24"/>
+          <w:szCs w:val="24"/>
+          <w:lang w:val="es-CO"/>
+        </w:rPr>
+      </w:pPr>
+      <w:r>
+        <w:rPr>
+          <w:rFonts w:cs="Arial" w:ascii="Arial" w:hAnsi="Arial"/>
+          <w:sz w:val="24"/>
+          <w:szCs w:val="24"/>
+          <w:lang w:val="es-CO"/>
+        </w:rPr>
+      </w:r>
+    </w:p>
+    <w:p>
+      <w:pPr>
+        <w:pStyle w:val="Normal"/>
+        <w:numPr>
+          <w:ilvl w:val="0"/>
+          <w:numId w:val="0"/>
+        </w:numPr>
         <w:rPr/>
-      </w:pPr>
-      <w:r>
-        <w:rPr>
-          <w:rFonts w:cs="Arial" w:ascii="Arial" w:hAnsi="Arial"/>
-          <w:sz w:val="24"/>
-          <w:szCs w:val="24"/>
-          <w:lang w:val="es-CO"/>
-        </w:rPr>
-        <w:t>[6] http://www.adeveloperdiary.com/java/spring-boot/develop-microservices-using-netflix-oss-spring-boot/</w:t>
-      </w:r>
-    </w:p>
-    <w:p>
-      <w:pPr>
-        <w:pStyle w:val="Normal"/>
-        <w:numPr>
-          <w:ilvl w:val="0"/>
-          <w:numId w:val="0"/>
-        </w:numPr>
-        <w:rPr>
-          <w:rFonts w:ascii="Arial" w:hAnsi="Arial" w:cs="Arial"/>
-          <w:sz w:val="24"/>
-          <w:szCs w:val="24"/>
-          <w:lang w:val="es-CO"/>
-        </w:rPr>
-      </w:pPr>
-      <w:r>
-        <w:rPr/>
-      </w:r>
-    </w:p>
-    <w:p>
-      <w:pPr>
-        <w:pStyle w:val="Normal"/>
-        <w:numPr>
-          <w:ilvl w:val="0"/>
-          <w:numId w:val="0"/>
-        </w:numPr>
-        <w:rPr>
-          <w:rFonts w:ascii="Arial" w:hAnsi="Arial" w:cs="Arial"/>
-          <w:sz w:val="24"/>
-          <w:szCs w:val="24"/>
-          <w:lang w:val="es-CO"/>
-        </w:rPr>
       </w:pPr>
       <w:r>
         <w:rPr/>
@@ -1447,6 +1480,8 @@
       </w:pPr>
       <w:rPr>
         <w:rFonts w:ascii="Wingdings" w:hAnsi="Wingdings" w:cs="Wingdings" w:hint="default"/>
+        <w:sz w:val="24"/>
+        <w:rFonts w:cs="Wingdings"/>
       </w:rPr>
     </w:lvl>
     <w:lvl w:ilvl="1">
@@ -1823,7 +1858,7 @@
     </w:pPr>
     <w:rPr>
       <w:rFonts w:ascii="Calibri" w:hAnsi="Calibri" w:eastAsia="宋体" w:cs="" w:asciiTheme="minorHAnsi" w:cstheme="minorBidi" w:eastAsiaTheme="minorEastAsia" w:hAnsiTheme="minorHAnsi"/>
-      <w:color w:val="auto"/>
+      <w:color w:val="00000A"/>
       <w:kern w:val="0"/>
       <w:sz w:val="20"/>
       <w:szCs w:val="20"/>
@@ -1843,6 +1878,14 @@
       <w:color w:val="000080"/>
       <w:u w:val="single"/>
       <w:lang w:val="zxx" w:eastAsia="zxx" w:bidi="zxx"/>
+    </w:rPr>
+  </w:style>
+  <w:style w:type="character" w:styleId="ListLabel1">
+    <w:name w:val="ListLabel 1"/>
+    <w:qFormat/>
+    <w:rPr>
+      <w:rFonts w:ascii="Arial" w:hAnsi="Arial" w:cs="Wingdings"/>
+      <w:sz w:val="24"/>
     </w:rPr>
   </w:style>
   <w:style w:type="paragraph" w:styleId="Heading">

</xml_diff>